<commit_message>
Updated the seperate games, updated sprint backlog
</commit_message>
<xml_diff>
--- a/SCRUM/Sprint 1/Backlogs/Sprint backlog - DRON.docx
+++ b/SCRUM/Sprint 1/Backlogs/Sprint backlog - DRON.docx
@@ -24,7 +24,7 @@
         </w:tblBorders>
         <w:tblCellMar>
           <w:top w:w="55" w:type="dxa"/>
-          <w:left w:w="36" w:type="dxa"/>
+          <w:left w:w="33" w:type="dxa"/>
           <w:bottom w:w="55" w:type="dxa"/>
           <w:right w:w="55" w:type="dxa"/>
         </w:tblCellMar>
@@ -33,8 +33,8 @@
       <w:tblGrid>
         <w:gridCol w:w="2409"/>
         <w:gridCol w:w="2241"/>
-        <w:gridCol w:w="3567"/>
-        <w:gridCol w:w="1427"/>
+        <w:gridCol w:w="3568"/>
+        <w:gridCol w:w="1426"/>
       </w:tblGrid>
       <w:tr>
         <w:trPr>
@@ -51,7 +51,7 @@
             </w:tcBorders>
             <w:shd w:color="auto" w:fill="000080" w:val="clear"/>
             <w:tcMar>
-              <w:left w:w="36" w:type="dxa"/>
+              <w:left w:w="33" w:type="dxa"/>
             </w:tcMar>
           </w:tcPr>
           <w:p>
@@ -78,7 +78,7 @@
             </w:tcBorders>
             <w:shd w:color="auto" w:fill="000080" w:val="clear"/>
             <w:tcMar>
-              <w:left w:w="36" w:type="dxa"/>
+              <w:left w:w="33" w:type="dxa"/>
             </w:tcMar>
           </w:tcPr>
           <w:p>
@@ -96,7 +96,7 @@
         </w:tc>
         <w:tc>
           <w:tcPr>
-            <w:tcW w:w="3567" w:type="dxa"/>
+            <w:tcW w:w="3568" w:type="dxa"/>
             <w:tcBorders>
               <w:top w:val="single" w:sz="2" w:space="0" w:color="000001"/>
               <w:left w:val="single" w:sz="2" w:space="0" w:color="000001"/>
@@ -105,7 +105,7 @@
             </w:tcBorders>
             <w:shd w:color="auto" w:fill="000080" w:val="clear"/>
             <w:tcMar>
-              <w:left w:w="36" w:type="dxa"/>
+              <w:left w:w="33" w:type="dxa"/>
             </w:tcMar>
           </w:tcPr>
           <w:p>
@@ -123,7 +123,7 @@
         </w:tc>
         <w:tc>
           <w:tcPr>
-            <w:tcW w:w="1427" w:type="dxa"/>
+            <w:tcW w:w="1426" w:type="dxa"/>
             <w:tcBorders>
               <w:top w:val="single" w:sz="2" w:space="0" w:color="000001"/>
               <w:left w:val="single" w:sz="2" w:space="0" w:color="000001"/>
@@ -134,7 +134,7 @@
             </w:tcBorders>
             <w:shd w:color="auto" w:fill="000080" w:val="clear"/>
             <w:tcMar>
-              <w:left w:w="36" w:type="dxa"/>
+              <w:left w:w="33" w:type="dxa"/>
             </w:tcMar>
           </w:tcPr>
           <w:p>
@@ -164,7 +164,7 @@
             </w:tcBorders>
             <w:shd w:color="auto" w:fill="4D4D4D" w:val="clear"/>
             <w:tcMar>
-              <w:left w:w="36" w:type="dxa"/>
+              <w:left w:w="33" w:type="dxa"/>
             </w:tcMar>
           </w:tcPr>
           <w:p>
@@ -176,7 +176,13 @@
               <w:rPr>
                 <w:color w:val="FFFFFF" w:themeColor="background1"/>
               </w:rPr>
-              <w:t>Als gebruiker wil ik kunnen spelen op een speelveld en een motor besturen daarop</w:t>
+              <w:t xml:space="preserve">Als gebruiker wil ik </w:t>
+            </w:r>
+            <w:r>
+              <w:rPr>
+                <w:color w:val="FFFFFF" w:themeColor="background1"/>
+              </w:rPr>
+              <w:t>een mooi uitziend spel hebben om op te spelen.</w:t>
             </w:r>
           </w:p>
         </w:tc>
@@ -191,7 +197,7 @@
             </w:tcBorders>
             <w:shd w:color="auto" w:fill="FFFFFF" w:val="clear"/>
             <w:tcMar>
-              <w:left w:w="36" w:type="dxa"/>
+              <w:left w:w="33" w:type="dxa"/>
             </w:tcMar>
           </w:tcPr>
           <w:p>
@@ -222,24 +228,10 @@
               <w:t>Design maken voor de verschillende motoren</w:t>
             </w:r>
           </w:p>
-          <w:p>
-            <w:pPr>
-              <w:pStyle w:val="TableContents"/>
-              <w:numPr>
-                <w:ilvl w:val="0"/>
-                <w:numId w:val="1"/>
-              </w:numPr>
-              <w:rPr/>
-            </w:pPr>
-            <w:r>
-              <w:rPr/>
-              <w:t>Code schrijven om de motor te besturen</w:t>
-            </w:r>
-          </w:p>
         </w:tc>
         <w:tc>
           <w:tcPr>
-            <w:tcW w:w="3567" w:type="dxa"/>
+            <w:tcW w:w="3568" w:type="dxa"/>
             <w:tcBorders>
               <w:top w:val="single" w:sz="2" w:space="0" w:color="000001"/>
               <w:left w:val="single" w:sz="2" w:space="0" w:color="000001"/>
@@ -248,7 +240,7 @@
             </w:tcBorders>
             <w:shd w:color="auto" w:fill="FFFFFF" w:val="clear"/>
             <w:tcMar>
-              <w:left w:w="36" w:type="dxa"/>
+              <w:left w:w="33" w:type="dxa"/>
             </w:tcMar>
           </w:tcPr>
           <w:p>
@@ -293,24 +285,10 @@
               <w:t>Speelveld lijkt op het design</w:t>
             </w:r>
           </w:p>
-          <w:p>
-            <w:pPr>
-              <w:pStyle w:val="TableContents"/>
-              <w:numPr>
-                <w:ilvl w:val="0"/>
-                <w:numId w:val="2"/>
-              </w:numPr>
-              <w:rPr/>
-            </w:pPr>
-            <w:r>
-              <w:rPr/>
-              <w:t>Ik kan de motor bugvrij bewegen over het speelveld.</w:t>
-            </w:r>
-          </w:p>
         </w:tc>
         <w:tc>
           <w:tcPr>
-            <w:tcW w:w="1427" w:type="dxa"/>
+            <w:tcW w:w="1426" w:type="dxa"/>
             <w:tcBorders>
               <w:top w:val="single" w:sz="2" w:space="0" w:color="000001"/>
               <w:left w:val="single" w:sz="2" w:space="0" w:color="000001"/>
@@ -321,7 +299,7 @@
             </w:tcBorders>
             <w:shd w:color="auto" w:fill="CCCCCC" w:val="clear"/>
             <w:tcMar>
-              <w:left w:w="36" w:type="dxa"/>
+              <w:left w:w="33" w:type="dxa"/>
             </w:tcMar>
           </w:tcPr>
           <w:p>
@@ -332,6 +310,172 @@
             <w:r>
               <w:rPr/>
               <w:t>M</w:t>
+            </w:r>
+          </w:p>
+        </w:tc>
+      </w:tr>
+      <w:tr>
+        <w:trPr/>
+        <w:tc>
+          <w:tcPr>
+            <w:tcW w:w="2409" w:type="dxa"/>
+            <w:tcBorders>
+              <w:left w:val="single" w:sz="2" w:space="0" w:color="000001"/>
+              <w:bottom w:val="single" w:sz="2" w:space="0" w:color="000001"/>
+              <w:insideH w:val="single" w:sz="2" w:space="0" w:color="000001"/>
+            </w:tcBorders>
+            <w:shd w:color="auto" w:fill="4D4D4D" w:val="clear"/>
+            <w:tcMar>
+              <w:left w:w="33" w:type="dxa"/>
+            </w:tcMar>
+          </w:tcPr>
+          <w:p>
+            <w:pPr>
+              <w:pStyle w:val="TableContents"/>
+              <w:rPr/>
+            </w:pPr>
+            <w:r>
+              <w:rPr>
+                <w:color w:val="FFFFFF" w:themeColor="background1"/>
+              </w:rPr>
+              <w:t>Als gebruiker wil ik de motor kunnen besturen zodat ik het spel kan spelen</w:t>
+            </w:r>
+          </w:p>
+        </w:tc>
+        <w:tc>
+          <w:tcPr>
+            <w:tcW w:w="2241" w:type="dxa"/>
+            <w:tcBorders>
+              <w:left w:val="single" w:sz="2" w:space="0" w:color="000001"/>
+              <w:bottom w:val="single" w:sz="2" w:space="0" w:color="000001"/>
+              <w:insideH w:val="single" w:sz="2" w:space="0" w:color="000001"/>
+            </w:tcBorders>
+            <w:shd w:color="auto" w:fill="FFFFFF" w:val="clear"/>
+            <w:tcMar>
+              <w:left w:w="33" w:type="dxa"/>
+            </w:tcMar>
+          </w:tcPr>
+          <w:p>
+            <w:pPr>
+              <w:pStyle w:val="TableContents"/>
+              <w:numPr>
+                <w:ilvl w:val="0"/>
+                <w:numId w:val="1"/>
+              </w:numPr>
+              <w:rPr/>
+            </w:pPr>
+            <w:r>
+              <w:rPr/>
+              <w:t>Code schrijven om de motor bestuurbaar te maken</w:t>
+            </w:r>
+          </w:p>
+          <w:p>
+            <w:pPr>
+              <w:pStyle w:val="TableContents"/>
+              <w:numPr>
+                <w:ilvl w:val="0"/>
+                <w:numId w:val="1"/>
+              </w:numPr>
+              <w:rPr/>
+            </w:pPr>
+            <w:r>
+              <w:rPr/>
+              <w:t>Code schrijven zodat er een lijn achter de motor komt</w:t>
+            </w:r>
+          </w:p>
+        </w:tc>
+        <w:tc>
+          <w:tcPr>
+            <w:tcW w:w="3568" w:type="dxa"/>
+            <w:tcBorders>
+              <w:left w:val="single" w:sz="2" w:space="0" w:color="000001"/>
+              <w:bottom w:val="single" w:sz="2" w:space="0" w:color="000001"/>
+              <w:insideH w:val="single" w:sz="2" w:space="0" w:color="000001"/>
+            </w:tcBorders>
+            <w:shd w:color="auto" w:fill="FFFFFF" w:val="clear"/>
+            <w:tcMar>
+              <w:left w:w="33" w:type="dxa"/>
+            </w:tcMar>
+          </w:tcPr>
+          <w:p>
+            <w:pPr>
+              <w:pStyle w:val="TableContents"/>
+              <w:numPr>
+                <w:ilvl w:val="0"/>
+                <w:numId w:val="3"/>
+              </w:numPr>
+              <w:rPr/>
+            </w:pPr>
+            <w:r>
+              <w:rPr/>
+              <w:t>De motor moet kunnen bewegen op user input</w:t>
+            </w:r>
+          </w:p>
+          <w:p>
+            <w:pPr>
+              <w:pStyle w:val="TableContents"/>
+              <w:numPr>
+                <w:ilvl w:val="0"/>
+                <w:numId w:val="3"/>
+              </w:numPr>
+              <w:rPr/>
+            </w:pPr>
+            <w:r>
+              <w:rPr/>
+              <w:t>De motor moet een lijntje aan de achterkant hebben met een collision</w:t>
+            </w:r>
+          </w:p>
+          <w:p>
+            <w:pPr>
+              <w:pStyle w:val="TableContents"/>
+              <w:numPr>
+                <w:ilvl w:val="0"/>
+                <w:numId w:val="3"/>
+              </w:numPr>
+              <w:rPr/>
+            </w:pPr>
+            <w:r>
+              <w:rPr/>
+              <w:t>De motor moet uit zichzelf bewegen.</w:t>
+            </w:r>
+          </w:p>
+          <w:p>
+            <w:pPr>
+              <w:pStyle w:val="TableContents"/>
+              <w:numPr>
+                <w:ilvl w:val="0"/>
+                <w:numId w:val="3"/>
+              </w:numPr>
+              <w:rPr/>
+            </w:pPr>
+            <w:r>
+              <w:rPr/>
+              <w:t>De motor kan niet uit het venster gaan</w:t>
+            </w:r>
+          </w:p>
+        </w:tc>
+        <w:tc>
+          <w:tcPr>
+            <w:tcW w:w="1426" w:type="dxa"/>
+            <w:tcBorders>
+              <w:left w:val="single" w:sz="2" w:space="0" w:color="000001"/>
+              <w:bottom w:val="single" w:sz="2" w:space="0" w:color="000001"/>
+              <w:right w:val="single" w:sz="2" w:space="0" w:color="000001"/>
+              <w:insideH w:val="single" w:sz="2" w:space="0" w:color="000001"/>
+              <w:insideV w:val="single" w:sz="2" w:space="0" w:color="000001"/>
+            </w:tcBorders>
+            <w:shd w:color="auto" w:fill="CCCCCC" w:val="clear"/>
+            <w:tcMar>
+              <w:left w:w="33" w:type="dxa"/>
+            </w:tcMar>
+          </w:tcPr>
+          <w:p>
+            <w:pPr>
+              <w:pStyle w:val="TableContents"/>
+              <w:rPr/>
+            </w:pPr>
+            <w:r>
+              <w:rPr/>
             </w:r>
           </w:p>
         </w:tc>
@@ -620,6 +764,125 @@
   <w:abstractNum w:abstractNumId="3">
     <w:lvl w:ilvl="0">
       <w:start w:val="1"/>
+      <w:numFmt w:val="decimal"/>
+      <w:lvlText w:val="%1."/>
+      <w:lvlJc w:val="left"/>
+      <w:pPr>
+        <w:tabs>
+          <w:tab w:val="num" w:pos="720"/>
+        </w:tabs>
+        <w:ind w:left="720" w:hanging="360"/>
+      </w:pPr>
+      <w:rPr/>
+    </w:lvl>
+    <w:lvl w:ilvl="1">
+      <w:start w:val="1"/>
+      <w:numFmt w:val="decimal"/>
+      <w:lvlText w:val="%2."/>
+      <w:lvlJc w:val="left"/>
+      <w:pPr>
+        <w:tabs>
+          <w:tab w:val="num" w:pos="1080"/>
+        </w:tabs>
+        <w:ind w:left="1080" w:hanging="360"/>
+      </w:pPr>
+      <w:rPr/>
+    </w:lvl>
+    <w:lvl w:ilvl="2">
+      <w:start w:val="1"/>
+      <w:numFmt w:val="decimal"/>
+      <w:lvlText w:val="%3."/>
+      <w:lvlJc w:val="left"/>
+      <w:pPr>
+        <w:tabs>
+          <w:tab w:val="num" w:pos="1440"/>
+        </w:tabs>
+        <w:ind w:left="1440" w:hanging="360"/>
+      </w:pPr>
+      <w:rPr/>
+    </w:lvl>
+    <w:lvl w:ilvl="3">
+      <w:start w:val="1"/>
+      <w:numFmt w:val="decimal"/>
+      <w:lvlText w:val="%4."/>
+      <w:lvlJc w:val="left"/>
+      <w:pPr>
+        <w:tabs>
+          <w:tab w:val="num" w:pos="1800"/>
+        </w:tabs>
+        <w:ind w:left="1800" w:hanging="360"/>
+      </w:pPr>
+      <w:rPr/>
+    </w:lvl>
+    <w:lvl w:ilvl="4">
+      <w:start w:val="1"/>
+      <w:numFmt w:val="decimal"/>
+      <w:lvlText w:val="%5."/>
+      <w:lvlJc w:val="left"/>
+      <w:pPr>
+        <w:tabs>
+          <w:tab w:val="num" w:pos="2160"/>
+        </w:tabs>
+        <w:ind w:left="2160" w:hanging="360"/>
+      </w:pPr>
+      <w:rPr/>
+    </w:lvl>
+    <w:lvl w:ilvl="5">
+      <w:start w:val="1"/>
+      <w:numFmt w:val="decimal"/>
+      <w:lvlText w:val="%6."/>
+      <w:lvlJc w:val="left"/>
+      <w:pPr>
+        <w:tabs>
+          <w:tab w:val="num" w:pos="2520"/>
+        </w:tabs>
+        <w:ind w:left="2520" w:hanging="360"/>
+      </w:pPr>
+      <w:rPr/>
+    </w:lvl>
+    <w:lvl w:ilvl="6">
+      <w:start w:val="1"/>
+      <w:numFmt w:val="decimal"/>
+      <w:lvlText w:val="%7."/>
+      <w:lvlJc w:val="left"/>
+      <w:pPr>
+        <w:tabs>
+          <w:tab w:val="num" w:pos="2880"/>
+        </w:tabs>
+        <w:ind w:left="2880" w:hanging="360"/>
+      </w:pPr>
+      <w:rPr/>
+    </w:lvl>
+    <w:lvl w:ilvl="7">
+      <w:start w:val="1"/>
+      <w:numFmt w:val="decimal"/>
+      <w:lvlText w:val="%8."/>
+      <w:lvlJc w:val="left"/>
+      <w:pPr>
+        <w:tabs>
+          <w:tab w:val="num" w:pos="3240"/>
+        </w:tabs>
+        <w:ind w:left="3240" w:hanging="360"/>
+      </w:pPr>
+      <w:rPr/>
+    </w:lvl>
+    <w:lvl w:ilvl="8">
+      <w:start w:val="1"/>
+      <w:numFmt w:val="decimal"/>
+      <w:lvlText w:val="%9."/>
+      <w:lvlJc w:val="left"/>
+      <w:pPr>
+        <w:tabs>
+          <w:tab w:val="num" w:pos="3600"/>
+        </w:tabs>
+        <w:ind w:left="3600" w:hanging="360"/>
+      </w:pPr>
+      <w:rPr/>
+    </w:lvl>
+  </w:abstractNum>
+  <w:abstractNum w:abstractNumId="4">
+    <w:lvl w:ilvl="0">
+      <w:start w:val="1"/>
       <w:numFmt w:val="none"/>
       <w:suff w:val="nothing"/>
       <w:lvlText w:val=""/>
@@ -717,6 +980,9 @@
   </w:num>
   <w:num w:numId="3">
     <w:abstractNumId w:val="3"/>
+  </w:num>
+  <w:num w:numId="4">
+    <w:abstractNumId w:val="4"/>
   </w:num>
 </w:numbering>
 </file>
@@ -728,6 +994,7 @@
       <w:rPr>
         <w:rFonts w:ascii="Times New Roman" w:hAnsi="Times New Roman" w:eastAsia="Adobe Blank" w:cs="Ek Mukta"/>
         <w:kern w:val="2"/>
+        <w:sz w:val="20"/>
         <w:szCs w:val="24"/>
         <w:lang w:val="nl-NL" w:eastAsia="zh-CN" w:bidi="hi-IN"/>
       </w:rPr>
@@ -879,6 +1146,74 @@
       <w:rFonts w:cs="OpenSymbol"/>
     </w:rPr>
   </w:style>
+  <w:style w:type="character" w:styleId="ListLabel23">
+    <w:name w:val="ListLabel 23"/>
+    <w:qFormat/>
+    <w:rPr>
+      <w:rFonts w:cs="Symbol"/>
+    </w:rPr>
+  </w:style>
+  <w:style w:type="character" w:styleId="ListLabel24">
+    <w:name w:val="ListLabel 24"/>
+    <w:qFormat/>
+    <w:rPr>
+      <w:rFonts w:cs="OpenSymbol"/>
+    </w:rPr>
+  </w:style>
+  <w:style w:type="character" w:styleId="ListLabel25">
+    <w:name w:val="ListLabel 25"/>
+    <w:qFormat/>
+    <w:rPr>
+      <w:rFonts w:cs="OpenSymbol"/>
+    </w:rPr>
+  </w:style>
+  <w:style w:type="character" w:styleId="ListLabel26">
+    <w:name w:val="ListLabel 26"/>
+    <w:qFormat/>
+    <w:rPr>
+      <w:rFonts w:cs="Symbol"/>
+    </w:rPr>
+  </w:style>
+  <w:style w:type="character" w:styleId="ListLabel27">
+    <w:name w:val="ListLabel 27"/>
+    <w:qFormat/>
+    <w:rPr>
+      <w:rFonts w:cs="OpenSymbol"/>
+    </w:rPr>
+  </w:style>
+  <w:style w:type="character" w:styleId="ListLabel28">
+    <w:name w:val="ListLabel 28"/>
+    <w:qFormat/>
+    <w:rPr>
+      <w:rFonts w:cs="OpenSymbol"/>
+    </w:rPr>
+  </w:style>
+  <w:style w:type="character" w:styleId="ListLabel29">
+    <w:name w:val="ListLabel 29"/>
+    <w:qFormat/>
+    <w:rPr>
+      <w:rFonts w:cs="Symbol"/>
+    </w:rPr>
+  </w:style>
+  <w:style w:type="character" w:styleId="ListLabel30">
+    <w:name w:val="ListLabel 30"/>
+    <w:qFormat/>
+    <w:rPr>
+      <w:rFonts w:cs="OpenSymbol"/>
+    </w:rPr>
+  </w:style>
+  <w:style w:type="character" w:styleId="ListLabel31">
+    <w:name w:val="ListLabel 31"/>
+    <w:qFormat/>
+    <w:rPr>
+      <w:rFonts w:cs="OpenSymbol"/>
+    </w:rPr>
+  </w:style>
+  <w:style w:type="character" w:styleId="NumberingSymbols">
+    <w:name w:val="Numbering Symbols"/>
+    <w:qFormat/>
+    <w:rPr/>
+  </w:style>
   <w:style w:type="paragraph" w:styleId="Heading">
     <w:name w:val="Heading"/>
     <w:basedOn w:val="Normal"/>

</xml_diff>